<commit_message>
update javascript markdown: add execution contexts and call stack notes
</commit_message>
<xml_diff>
--- a/Wordpress Essentials.docx
+++ b/Wordpress Essentials.docx
@@ -15940,7 +15940,6 @@
     <w:p>
       <w:pPr>
         <w:rPr>
-          <w:rFonts w:hint="cs"/>
           <w:rtl/>
         </w:rPr>
       </w:pPr>
@@ -15984,7 +15983,6 @@
     <w:p>
       <w:pPr>
         <w:rPr>
-          <w:rFonts w:hint="cs"/>
           <w:rtl/>
         </w:rPr>
       </w:pPr>
@@ -16041,7 +16039,6 @@
     <w:p>
       <w:pPr>
         <w:rPr>
-          <w:rFonts w:hint="cs"/>
           <w:rtl/>
         </w:rPr>
       </w:pPr>
@@ -16056,7 +16053,6 @@
     <w:p>
       <w:pPr>
         <w:rPr>
-          <w:rFonts w:hint="cs"/>
           <w:rtl/>
         </w:rPr>
       </w:pPr>
@@ -16121,7 +16117,6 @@
     <w:p>
       <w:pPr>
         <w:rPr>
-          <w:rFonts w:hint="cs"/>
           <w:rtl/>
         </w:rPr>
       </w:pPr>
@@ -16136,7 +16131,6 @@
     <w:p>
       <w:pPr>
         <w:rPr>
-          <w:rFonts w:hint="cs"/>
           <w:rtl/>
         </w:rPr>
       </w:pPr>
@@ -16165,7 +16159,6 @@
     <w:p>
       <w:pPr>
         <w:rPr>
-          <w:rFonts w:hint="cs"/>
           <w:rtl/>
         </w:rPr>
       </w:pPr>
@@ -16180,7 +16173,6 @@
     <w:p>
       <w:pPr>
         <w:rPr>
-          <w:rFonts w:hint="cs"/>
           <w:rtl/>
         </w:rPr>
       </w:pPr>
@@ -16206,7 +16198,6 @@
     <w:p>
       <w:pPr>
         <w:rPr>
-          <w:rFonts w:hint="cs"/>
           <w:rtl/>
         </w:rPr>
       </w:pPr>
@@ -16249,7 +16240,6 @@
     <w:p>
       <w:pPr>
         <w:rPr>
-          <w:rFonts w:hint="cs"/>
           <w:rtl/>
         </w:rPr>
       </w:pPr>
@@ -16264,7 +16254,6 @@
     <w:p>
       <w:pPr>
         <w:rPr>
-          <w:rFonts w:hint="cs"/>
           <w:rtl/>
         </w:rPr>
       </w:pPr>
@@ -16279,7 +16268,6 @@
     <w:p>
       <w:pPr>
         <w:rPr>
-          <w:rFonts w:hint="cs"/>
           <w:rtl/>
         </w:rPr>
       </w:pPr>
@@ -16294,7 +16282,6 @@
     <w:p>
       <w:pPr>
         <w:rPr>
-          <w:rFonts w:hint="cs"/>
           <w:rtl/>
         </w:rPr>
       </w:pPr>
@@ -16338,7 +16325,6 @@
     <w:p>
       <w:pPr>
         <w:rPr>
-          <w:rFonts w:hint="cs"/>
           <w:rtl/>
         </w:rPr>
       </w:pPr>
@@ -16367,7 +16353,6 @@
     <w:p>
       <w:pPr>
         <w:rPr>
-          <w:rFonts w:hint="cs"/>
           <w:rtl/>
         </w:rPr>
       </w:pPr>
@@ -16382,7 +16367,6 @@
     <w:p>
       <w:pPr>
         <w:rPr>
-          <w:rFonts w:hint="cs"/>
           <w:rtl/>
         </w:rPr>
       </w:pPr>
@@ -16397,7 +16381,6 @@
     <w:p>
       <w:pPr>
         <w:rPr>
-          <w:rFonts w:hint="cs"/>
           <w:rtl/>
         </w:rPr>
       </w:pPr>
@@ -16426,7 +16409,6 @@
     <w:p>
       <w:pPr>
         <w:rPr>
-          <w:rFonts w:hint="cs"/>
           <w:rtl/>
         </w:rPr>
       </w:pPr>
@@ -16448,7 +16430,6 @@
     <w:p>
       <w:pPr>
         <w:rPr>
-          <w:rFonts w:hint="cs"/>
           <w:rtl/>
         </w:rPr>
       </w:pPr>
@@ -16464,7 +16445,6 @@
     <w:p>
       <w:pPr>
         <w:rPr>
-          <w:rFonts w:hint="cs"/>
           <w:rtl/>
         </w:rPr>
       </w:pPr>
@@ -16479,7 +16459,6 @@
     <w:p>
       <w:pPr>
         <w:rPr>
-          <w:rFonts w:hint="cs"/>
           <w:rtl/>
         </w:rPr>
       </w:pPr>
@@ -16494,7 +16473,6 @@
     <w:p>
       <w:pPr>
         <w:rPr>
-          <w:rFonts w:hint="cs"/>
           <w:rtl/>
         </w:rPr>
       </w:pPr>
@@ -16530,7 +16508,6 @@
     <w:p>
       <w:pPr>
         <w:rPr>
-          <w:rFonts w:hint="cs"/>
           <w:rtl/>
         </w:rPr>
       </w:pPr>
@@ -16559,7 +16536,6 @@
     <w:p>
       <w:pPr>
         <w:rPr>
-          <w:rFonts w:hint="cs"/>
           <w:rtl/>
         </w:rPr>
       </w:pPr>
@@ -16625,6 +16601,11 @@
       </w:r>
     </w:p>
     <w:p>
+      <w:pPr>
+        <w:rPr>
+          <w:rtl/>
+        </w:rPr>
+      </w:pPr>
       <w:r>
         <w:rPr>
           <w:rFonts w:hint="cs"/>
@@ -16632,6 +16613,326 @@
         </w:rPr>
         <w:t>افزونه آی دراپر</w:t>
       </w:r>
+      <w:r>
+        <w:rPr>
+          <w:rFonts w:hint="cs"/>
+          <w:rtl/>
+        </w:rPr>
+        <w:t xml:space="preserve">: با این افزونه می‌توان کد رنگ‌های مورد نیاز را کپی کرد و در وردپرس استفاده کرد. </w:t>
+      </w:r>
+    </w:p>
+    <w:p>
+      <w:pPr>
+        <w:rPr>
+          <w:rtl/>
+        </w:rPr>
+      </w:pPr>
+      <w:r>
+        <w:rPr>
+          <w:rFonts w:hint="cs"/>
+          <w:rtl/>
+        </w:rPr>
+        <w:t>ایمج دانلودر</w:t>
+      </w:r>
+    </w:p>
+    <w:p>
+      <w:pPr>
+        <w:pStyle w:val="Heading1"/>
+        <w:rPr>
+          <w:rtl/>
+        </w:rPr>
+      </w:pPr>
+      <w:r>
+        <w:rPr>
+          <w:rFonts w:hint="cs"/>
+          <w:rtl/>
+        </w:rPr>
+        <w:t>جلسه 4 آنلاین</w:t>
+      </w:r>
+    </w:p>
+    <w:p>
+      <w:pPr>
+        <w:rPr>
+          <w:rtl/>
+        </w:rPr>
+      </w:pPr>
+      <w:r>
+        <w:rPr>
+          <w:rFonts w:hint="cs"/>
+          <w:rtl/>
+        </w:rPr>
+        <w:t xml:space="preserve">این جلسه ووکامرس را یاد میگیریم. ووکامرس و ووکامرس فارسی را باید نصب و فعال کنیم. </w:t>
+      </w:r>
+    </w:p>
+    <w:p>
+      <w:pPr>
+        <w:rPr>
+          <w:rFonts w:hint="cs"/>
+          <w:rtl/>
+        </w:rPr>
+      </w:pPr>
+      <w:r>
+        <w:rPr>
+          <w:rFonts w:hint="cs"/>
+          <w:rtl/>
+        </w:rPr>
+        <w:t xml:space="preserve">پیش از ورود دوباره به المنتور، بهتر است اول اضافه کردن فونت را یاد بگکیرید. </w:t>
+      </w:r>
+    </w:p>
+    <w:p>
+      <w:pPr>
+        <w:rPr>
+          <w:rFonts w:ascii="Symbol" w:hAnsi="Symbol" w:hint="cs"/>
+          <w:rtl/>
+        </w:rPr>
+      </w:pPr>
+      <w:r>
+        <w:rPr>
+          <w:rFonts w:hint="cs"/>
+          <w:rtl/>
+        </w:rPr>
+        <w:t>افزونه‌</w:t>
+      </w:r>
+      <w:r>
+        <w:rPr>
+          <w:rFonts w:ascii="Symbol" w:hAnsi="Symbol" w:hint="cs"/>
+          <w:rtl/>
+        </w:rPr>
+        <w:t>ی کاستوم فونت (فونت‌های دلخواه) را نصب کنیم. با این نصب، در زبانه‌ی افزونه‌ها در سمت راست پنل، گزینه‌ی فونت‌های دلخواه اضافه می‌شود. با ورود به این قسمت، می‌توان فونت جدید تعریف کرد.</w:t>
+      </w:r>
+    </w:p>
+    <w:p>
+      <w:pPr>
+        <w:rPr>
+          <w:rFonts w:hint="cs"/>
+          <w:rtl/>
+        </w:rPr>
+      </w:pPr>
+      <w:r>
+        <w:rPr>
+          <w:rFonts w:hint="cs"/>
+          <w:rtl/>
+        </w:rPr>
+        <w:t xml:space="preserve">نام فونت را مشخص می‌کنیم. یکی از معروف‌ترین فونت‌ها </w:t>
+      </w:r>
+      <w:r>
+        <w:t>iransanse</w:t>
+      </w:r>
+      <w:r>
+        <w:rPr>
+          <w:rFonts w:hint="cs"/>
+          <w:rtl/>
+        </w:rPr>
+        <w:t xml:space="preserve"> است. برای بارگذاری فونت، 2 نسخه باید بارگذاری شود. یکی </w:t>
+      </w:r>
+      <w:r>
+        <w:t>woff2</w:t>
+      </w:r>
+      <w:r>
+        <w:rPr>
+          <w:rFonts w:hint="cs"/>
+          <w:rtl/>
+        </w:rPr>
+        <w:t xml:space="preserve"> و دیگری </w:t>
+      </w:r>
+      <w:r>
+        <w:t>woff</w:t>
+      </w:r>
+      <w:r>
+        <w:rPr>
+          <w:rFonts w:hint="cs"/>
+          <w:rtl/>
+        </w:rPr>
+        <w:t xml:space="preserve">. پس از بارگذاری، هر یک ررا انتخاب کرده و گزینش را میزنیم. سپس در انتها، روی ایجاد فونت کلیک میکنیم. فونت جدید ایجاد میشود. </w:t>
+      </w:r>
+    </w:p>
+    <w:p>
+      <w:pPr>
+        <w:rPr>
+          <w:rFonts w:hint="cs"/>
+          <w:rtl/>
+        </w:rPr>
+      </w:pPr>
+      <w:r>
+        <w:rPr>
+          <w:rFonts w:hint="cs"/>
+          <w:rtl/>
+        </w:rPr>
+        <w:t xml:space="preserve">برای استفاده از این فونت، وارد المنتور می‌شویم، در قسمت تنظیمات سایت، </w:t>
+      </w:r>
+      <w:r>
+        <w:rPr>
+          <w:rFonts w:hint="cs"/>
+          <w:rtl/>
+        </w:rPr>
+        <w:t xml:space="preserve">وارد فونت‌های عمومی می‌شویم. </w:t>
+      </w:r>
+    </w:p>
+    <w:p>
+      <w:pPr>
+        <w:rPr>
+          <w:rtl/>
+        </w:rPr>
+      </w:pPr>
+      <w:r>
+        <w:rPr>
+          <w:rFonts w:hint="cs"/>
+          <w:rtl/>
+        </w:rPr>
+        <w:lastRenderedPageBreak/>
+        <w:t xml:space="preserve">سپس روی ویرایش فونت اولیه کلیک می‌کنیم. در خانواده‌ی فونت، لیست فونت‌هایی که آپلود کرده‌ایم پدیدار می‌شود. انتخابش می‌کنیم، برای اولیه، دوم، و متن. سپس به روز رسانی را می‌زنیم. </w:t>
+      </w:r>
+    </w:p>
+    <w:p>
+      <w:pPr>
+        <w:rPr>
+          <w:rtl/>
+        </w:rPr>
+      </w:pPr>
+      <w:r>
+        <w:rPr>
+          <w:rFonts w:hint="cs"/>
+          <w:rtl/>
+        </w:rPr>
+        <w:t xml:space="preserve">این جلسه یک قالب فوتر هم میسازیم و بقیه قسمت‌ها را تشریحی توضیح میدهیم که چطور ساخته شده‌اند ولی خودمان نمیسازیم. </w:t>
+      </w:r>
+    </w:p>
+    <w:p>
+      <w:pPr>
+        <w:rPr>
+          <w:rtl/>
+        </w:rPr>
+      </w:pPr>
+      <w:r>
+        <w:rPr>
+          <w:rFonts w:hint="cs"/>
+          <w:rtl/>
+        </w:rPr>
+        <w:t xml:space="preserve">وقتی فهرست وردپرس در هدر اضافه می‌کنیم، اگر روی دکمه‌ی تنظیمات فهرست ایجادشده کلیک کنیم، امکان تغییر تنظیمات این فهرست ایجاد میشود. </w:t>
+      </w:r>
+      <w:r>
+        <w:rPr>
+          <w:rFonts w:hint="cs"/>
+          <w:rtl/>
+        </w:rPr>
+        <w:t xml:space="preserve">پس از اعمال همه‌ی تنظیمات، دکمه‌ی به روز رسانی را میزنیم. در اولین بار، به جای به روز رسانی، دکمه‌ی انتشار دیده میشود. در این حالت پیش از انتشار از ما میپرسد کجا میخواهیم منتشر کنیم. به طور پیشفرض روی کل سایت است. اما می‌توانیم شرط‌دهی هم بکنیم. اگر </w:t>
+      </w:r>
+      <w:r>
+        <w:t>add condition</w:t>
+      </w:r>
+      <w:r>
+        <w:rPr>
+          <w:rFonts w:hint="cs"/>
+          <w:rtl/>
+        </w:rPr>
+        <w:t xml:space="preserve"> را بزنیم می‌توانیم شرطدهی کنیم. می‌توانیم روی قسمت تکی و بعد روی برگه‌ها انتخاب میکنیم و سپس تایپ میکنیم صفحه‌ی اصلی. این در صورتی است که بخواهیم هدر فقط روی صفحه اصلی نمایش داده شود. </w:t>
+      </w:r>
+    </w:p>
+    <w:p>
+      <w:pPr>
+        <w:rPr>
+          <w:rtl/>
+        </w:rPr>
+      </w:pPr>
+      <w:r>
+        <w:rPr>
+          <w:rFonts w:hint="cs"/>
+          <w:rtl/>
+        </w:rPr>
+        <w:t xml:space="preserve">هدری که ایجاد می‌کنیم به طور پیشفرض پس‌زمینه‌ای ندارد. برای اینکه هدر روی عکس هیرو قرار بگیرد، روی دکمه‌ی تنظیمات هدر کلیک میکنیم و در ستون تنظیمات سمت راست، برای ایندکس </w:t>
+      </w:r>
+      <w:r>
+        <w:t>Z</w:t>
+      </w:r>
+      <w:r>
+        <w:rPr>
+          <w:rFonts w:hint="cs"/>
+          <w:rtl/>
+        </w:rPr>
+        <w:t xml:space="preserve"> عددی را تعیین میکنیم. </w:t>
+      </w:r>
+    </w:p>
+    <w:p>
+      <w:pPr>
+        <w:rPr>
+          <w:rtl/>
+        </w:rPr>
+      </w:pPr>
+      <w:r>
+        <w:rPr>
+          <w:rFonts w:hint="cs"/>
+          <w:rtl/>
+        </w:rPr>
+        <w:t xml:space="preserve">با استفاده از المان «بخش داخلی» می‌توانیم داخل یک سکشن یک سکشن دیگر ایجاد کنیم که طبیعتا میتوانیم تعداد ستون‌های آن را متفاوت از سکشن بیرونی تنظیم کنیم. </w:t>
+      </w:r>
+    </w:p>
+    <w:p>
+      <w:pPr>
+        <w:rPr>
+          <w:rtl/>
+        </w:rPr>
+      </w:pPr>
+      <w:r>
+        <w:rPr>
+          <w:rFonts w:hint="cs"/>
+          <w:rtl/>
+        </w:rPr>
+        <w:t xml:space="preserve">حال میخواهیم یک فوتر طراحی کنیم. وارد بخش قالب‌ها میشویم. افزودن جدید را میزنیم. پاورقی را انتخاب میکنیم، نام قالب را فوتر </w:t>
+      </w:r>
+      <w:r>
+        <w:rPr>
+          <w:rFonts w:hint="cs"/>
+          <w:rtl/>
+        </w:rPr>
+        <w:lastRenderedPageBreak/>
+        <w:t>مینویسیم و ایجاد قالب را میزنیم. باز هم ما قالب‌های پیشفرض کار نداریم</w:t>
+      </w:r>
+      <w:r>
+        <w:rPr>
+          <w:rFonts w:hint="cs"/>
+          <w:rtl/>
+        </w:rPr>
+        <w:t xml:space="preserve"> و میخواهیم خودمان طراحی کنیم. </w:t>
+      </w:r>
+      <w:r>
+        <w:rPr>
+          <w:rFonts w:hint="cs"/>
+          <w:rtl/>
+        </w:rPr>
+        <w:t xml:space="preserve">باز هم باید ستون‌ها را اول انتخاب کنیم. </w:t>
+      </w:r>
+    </w:p>
+    <w:p>
+      <w:pPr>
+        <w:rPr>
+          <w:rtl/>
+        </w:rPr>
+      </w:pPr>
+      <w:r>
+        <w:rPr>
+          <w:rFonts w:hint="cs"/>
+          <w:rtl/>
+        </w:rPr>
+        <w:t xml:space="preserve">فرمی که المنتور در اختیار ما میگذارد کم است. فرم‌های پیشرفته‌تر را با افزونه‌ی </w:t>
+      </w:r>
+      <w:r>
+        <w:t>gravity form</w:t>
+      </w:r>
+      <w:r>
+        <w:rPr>
+          <w:rFonts w:hint="cs"/>
+          <w:rtl/>
+        </w:rPr>
+        <w:t xml:space="preserve"> درست می‌کنیم. </w:t>
+      </w:r>
+    </w:p>
+    <w:p>
+      <w:pPr>
+        <w:rPr>
+          <w:rFonts w:hint="cs"/>
+          <w:rtl/>
+        </w:rPr>
+      </w:pPr>
       <w:bookmarkStart w:id="1" w:name="_GoBack"/>
       <w:bookmarkEnd w:id="1"/>
     </w:p>

</xml_diff>

<commit_message>
update NodeJS markdown: add Express notes
</commit_message>
<xml_diff>
--- a/Wordpress Essentials.docx
+++ b/Wordpress Essentials.docx
@@ -16927,12 +16927,6 @@
       </w:r>
     </w:p>
     <w:p>
-      <w:pPr>
-        <w:rPr>
-          <w:rFonts w:hint="cs"/>
-          <w:rtl/>
-        </w:rPr>
-      </w:pPr>
       <w:bookmarkStart w:id="1" w:name="_GoBack"/>
       <w:bookmarkEnd w:id="1"/>
     </w:p>

</xml_diff>

<commit_message>
update JavaScript markdown: problem solving framework
</commit_message>
<xml_diff>
--- a/Wordpress Essentials.docx
+++ b/Wordpress Essentials.docx
@@ -16667,7 +16667,6 @@
     <w:p>
       <w:pPr>
         <w:rPr>
-          <w:rFonts w:hint="cs"/>
           <w:rtl/>
         </w:rPr>
       </w:pPr>
@@ -16682,29 +16681,28 @@
     <w:p>
       <w:pPr>
         <w:rPr>
+          <w:rFonts w:ascii="Symbol" w:hAnsi="Symbol"/>
+          <w:rtl/>
+        </w:rPr>
+      </w:pPr>
+      <w:r>
+        <w:rPr>
+          <w:rFonts w:hint="cs"/>
+          <w:rtl/>
+        </w:rPr>
+        <w:t>افزونه‌</w:t>
+      </w:r>
+      <w:r>
+        <w:rPr>
           <w:rFonts w:ascii="Symbol" w:hAnsi="Symbol" w:hint="cs"/>
           <w:rtl/>
         </w:rPr>
-      </w:pPr>
-      <w:r>
-        <w:rPr>
-          <w:rFonts w:hint="cs"/>
-          <w:rtl/>
-        </w:rPr>
-        <w:t>افزونه‌</w:t>
-      </w:r>
-      <w:r>
-        <w:rPr>
-          <w:rFonts w:ascii="Symbol" w:hAnsi="Symbol" w:hint="cs"/>
-          <w:rtl/>
-        </w:rPr>
         <w:t>ی کاستوم فونت (فونت‌های دلخواه) را نصب کنیم. با این نصب، در زبانه‌ی افزونه‌ها در سمت راست پنل، گزینه‌ی فونت‌های دلخواه اضافه می‌شود. با ورود به این قسمت، می‌توان فونت جدید تعریف کرد.</w:t>
       </w:r>
     </w:p>
     <w:p>
       <w:pPr>
         <w:rPr>
-          <w:rFonts w:hint="cs"/>
           <w:rtl/>
         </w:rPr>
       </w:pPr>
@@ -16749,7 +16747,6 @@
     <w:p>
       <w:pPr>
         <w:rPr>
-          <w:rFonts w:hint="cs"/>
           <w:rtl/>
         </w:rPr>
       </w:pPr>
@@ -16927,6 +16924,359 @@
       </w:r>
     </w:p>
     <w:p>
+      <w:pPr>
+        <w:pStyle w:val="Heading1"/>
+        <w:rPr>
+          <w:rtl/>
+        </w:rPr>
+      </w:pPr>
+      <w:r>
+        <w:rPr>
+          <w:rFonts w:hint="cs"/>
+          <w:rtl/>
+        </w:rPr>
+        <w:t>جلسه 5 آنلاین</w:t>
+      </w:r>
+    </w:p>
+    <w:p>
+      <w:pPr>
+        <w:rPr>
+          <w:rFonts w:hint="cs"/>
+          <w:rtl/>
+        </w:rPr>
+      </w:pPr>
+      <w:r>
+        <w:rPr>
+          <w:rFonts w:hint="cs"/>
+          <w:rtl/>
+        </w:rPr>
+        <w:t xml:space="preserve">در برخی سایت‌ها فرم‌هایی هست برای دریافت اطلاعات از یوزر. بهترین افزونه </w:t>
+      </w:r>
+      <w:r>
+        <w:t>Gravity form</w:t>
+      </w:r>
+      <w:r>
+        <w:rPr>
+          <w:rFonts w:hint="cs"/>
+          <w:rtl/>
+        </w:rPr>
+        <w:t xml:space="preserve"> است. از سایت استاد شو میتوان دانلود کرد. گرویتی فورم فارسی. این دو افزونه را دانلود و نصب میکنیم. </w:t>
+      </w:r>
+    </w:p>
+    <w:p>
+      <w:pPr>
+        <w:rPr>
+          <w:rtl/>
+        </w:rPr>
+      </w:pPr>
+      <w:r>
+        <w:rPr>
+          <w:rFonts w:hint="cs"/>
+          <w:rtl/>
+        </w:rPr>
+        <w:t xml:space="preserve">پس از نصب، به پنل سمت راست زبانه‌ی فرم‌ها ایجاد میشود. وقتی کاربرها فرم‌ها را پر کنند، در قسمت صندوق ورودی میتوانیم اطلاعات کاربران را ببینیم. از قسمت فرم جدید می‌توانیم فرم جدید ایجاد کنیم. </w:t>
+      </w:r>
+    </w:p>
+    <w:p>
+      <w:pPr>
+        <w:rPr>
+          <w:rFonts w:hint="cs"/>
+          <w:rtl/>
+        </w:rPr>
+      </w:pPr>
+      <w:r>
+        <w:rPr>
+          <w:rFonts w:hint="cs"/>
+          <w:rtl/>
+        </w:rPr>
+        <w:t xml:space="preserve">ابتدا عنوان فرم را می‌خواهد. مثلا مینویسیم فرم استخدام. توضیحات فرم را هم می‌توانیم اضافه کنیم. ایجاد فرم را می‌زنیم. </w:t>
+      </w:r>
+    </w:p>
+    <w:p>
+      <w:pPr>
+        <w:rPr>
+          <w:rFonts w:hint="cs"/>
+          <w:rtl/>
+        </w:rPr>
+      </w:pPr>
+      <w:r>
+        <w:rPr>
+          <w:rFonts w:hint="cs"/>
+          <w:rtl/>
+        </w:rPr>
+        <w:t xml:space="preserve">در صفحه‌ای که باز می‌شود باز هم المان‌هایی داریم که هریک کاربردهایی دارد. </w:t>
+      </w:r>
+    </w:p>
+    <w:p>
+      <w:pPr>
+        <w:rPr>
+          <w:rFonts w:hint="cs"/>
+          <w:rtl/>
+        </w:rPr>
+      </w:pPr>
+      <w:r>
+        <w:rPr>
+          <w:rFonts w:hint="cs"/>
+          <w:rtl/>
+        </w:rPr>
+        <w:t xml:space="preserve">از قسمت فیلدهای استاندارد، المان را می‌توانیم بگیریم و بکشیم و روی صفحه رها کنیم. </w:t>
+      </w:r>
+    </w:p>
+    <w:p>
+      <w:pPr>
+        <w:rPr>
+          <w:rFonts w:hint="cs"/>
+          <w:rtl/>
+        </w:rPr>
+      </w:pPr>
+      <w:r>
+        <w:rPr>
+          <w:rFonts w:hint="cs"/>
+          <w:rtl/>
+        </w:rPr>
+        <w:t>متن تک خطی: یک تکست باکس برای یک داده‌ی تک خطی ایجاد میکند. در پنل سمت چپ می‌توان قسمت‌های مختلف فرم را مشخص کرد. از جمله نام تکست‌باکس، توضیحات و ....</w:t>
+      </w:r>
+    </w:p>
+    <w:p>
+      <w:pPr>
+        <w:rPr>
+          <w:rFonts w:hint="cs"/>
+          <w:rtl/>
+        </w:rPr>
+      </w:pPr>
+      <w:r>
+        <w:rPr>
+          <w:rFonts w:hint="cs"/>
+          <w:rtl/>
+        </w:rPr>
+        <w:lastRenderedPageBreak/>
+        <w:t xml:space="preserve">همچنین در قسمت الگو می‌توانیم مشخص کنیم و آنچه در تکست باکس نگاشته می‌شود چه فرمتی داشته باشد. در قسمت قوانین، می‌توانیم مشخص کنیم پرکردن این تکست باکس ضروری است یا خیر.  گزینه‌ی بدون تکرار، مشخص می‌کند که شخص نتواند داده‌ی تکراری وارد کند. یعنی مثلا یک کاربر نمیتواند کد ملی یک کاربر دیگر که در سایت ما وارد شده ثبت کند. </w:t>
+      </w:r>
+    </w:p>
+    <w:p>
+      <w:pPr>
+        <w:rPr>
+          <w:rtl/>
+        </w:rPr>
+      </w:pPr>
+      <w:r>
+        <w:rPr>
+          <w:rFonts w:hint="cs"/>
+          <w:rtl/>
+        </w:rPr>
+        <w:t xml:space="preserve">در قسمت نگهدارنده‌ی متن می‌توانیم متن </w:t>
+      </w:r>
+      <w:r>
+        <w:t>placeholder</w:t>
+      </w:r>
+      <w:r>
+        <w:rPr>
+          <w:rFonts w:hint="cs"/>
+          <w:rtl/>
+        </w:rPr>
+        <w:t xml:space="preserve"> را مشخص کنیم. نمایش برچسب یا لیبل فیلد را هم میتوانیم مشخص کنیم. و سایر تنظیمات. </w:t>
+      </w:r>
+    </w:p>
+    <w:p>
+      <w:pPr>
+        <w:rPr>
+          <w:rtl/>
+        </w:rPr>
+      </w:pPr>
+      <w:r>
+        <w:rPr>
+          <w:rFonts w:hint="cs"/>
+          <w:rtl/>
+        </w:rPr>
+        <w:t xml:space="preserve">پیام تایید سفارشی پیامی است که وقتی کاربر فرم را پر میکند به او نمایش داده می‌شود. مثلا وقتی کاربر کد ملی را اشتباه تایپ می‌کند، میتوان پیامی به او نمایش داد که داده‌ی صحیح را وارد کند. </w:t>
+      </w:r>
+    </w:p>
+    <w:p>
+      <w:pPr>
+        <w:rPr>
+          <w:rFonts w:hint="cs"/>
+          <w:rtl/>
+        </w:rPr>
+      </w:pPr>
+      <w:r>
+        <w:rPr>
+          <w:rFonts w:hint="cs"/>
+          <w:rtl/>
+        </w:rPr>
+        <w:t xml:space="preserve">در کلاس </w:t>
+      </w:r>
+      <w:r>
+        <w:t>css</w:t>
+      </w:r>
+      <w:r>
+        <w:rPr>
+          <w:rFonts w:hint="cs"/>
+          <w:rtl/>
+        </w:rPr>
+        <w:t xml:space="preserve"> میتوانیم کلاس مورد نظر را وارد کرد.</w:t>
+      </w:r>
+    </w:p>
+    <w:p>
+      <w:pPr>
+        <w:rPr>
+          <w:rFonts w:hint="cs"/>
+          <w:rtl/>
+        </w:rPr>
+      </w:pPr>
+      <w:r>
+        <w:rPr>
+          <w:rFonts w:hint="cs"/>
+          <w:rtl/>
+        </w:rPr>
+        <w:t xml:space="preserve">اندازه‌ی فیلد هم قابل تنظیم است. از روی خود  گرافیک فرم هم می‌توانیم با ماوس اندازه‌ی فیلد را تغییر دهیم. </w:t>
+      </w:r>
+    </w:p>
+    <w:p>
+      <w:pPr>
+        <w:rPr>
+          <w:rFonts w:hint="cs"/>
+          <w:rtl/>
+        </w:rPr>
+      </w:pPr>
+      <w:r>
+        <w:rPr>
+          <w:rFonts w:hint="cs"/>
+          <w:rtl/>
+        </w:rPr>
+        <w:t xml:space="preserve">برای اینکه تنظیمات همین فیلد در سمت راست پنل فعال شود می‌توانیم روی دکمه‌ی چند نقطه کلیک کنیم. </w:t>
+      </w:r>
+    </w:p>
+    <w:p>
+      <w:pPr>
+        <w:rPr>
+          <w:rFonts w:hint="cs"/>
+          <w:rtl/>
+        </w:rPr>
+      </w:pPr>
+      <w:r>
+        <w:rPr>
+          <w:rFonts w:hint="cs"/>
+          <w:rtl/>
+        </w:rPr>
+        <w:t xml:space="preserve">بخش نمایش، بخش پیشرفته برای همه‌ی المان‌های فرم یکسان است. </w:t>
+      </w:r>
+    </w:p>
+    <w:p>
+      <w:pPr>
+        <w:rPr>
+          <w:rtl/>
+        </w:rPr>
+      </w:pPr>
+      <w:r>
+        <w:rPr>
+          <w:rFonts w:hint="cs"/>
+          <w:rtl/>
+        </w:rPr>
+        <w:t xml:space="preserve">در قسمت برچسب فیلد مدیریت، برچسبی را مشخص میکند که دیتای واردشده توسط مشتری زیر آن برچسب برای مدیر نمایش داده میشود در جدول‌ها. </w:t>
+      </w:r>
+    </w:p>
+    <w:p>
+      <w:pPr>
+        <w:rPr>
+          <w:rFonts w:hint="cs"/>
+          <w:rtl/>
+        </w:rPr>
+      </w:pPr>
+      <w:r>
+        <w:rPr>
+          <w:rFonts w:hint="cs"/>
+          <w:rtl/>
+        </w:rPr>
+        <w:t>بهتر است</w:t>
+      </w:r>
+      <w:r>
+        <w:t xml:space="preserve"> autocomplete</w:t>
+      </w:r>
+      <w:r>
+        <w:rPr>
+          <w:rFonts w:hint="cs"/>
+          <w:rtl/>
+        </w:rPr>
+        <w:t xml:space="preserve"> را استفاده نکنیم چون عملکرد سایت را کند میکند. </w:t>
+      </w:r>
+    </w:p>
+    <w:p>
+      <w:pPr>
+        <w:rPr>
+          <w:rFonts w:hint="cs"/>
+          <w:rtl/>
+        </w:rPr>
+      </w:pPr>
+      <w:r>
+        <w:rPr>
+          <w:rFonts w:hint="cs"/>
+          <w:rtl/>
+        </w:rPr>
+        <w:lastRenderedPageBreak/>
+        <w:t xml:space="preserve">حالت نمایش را میتوان مشخص کرد. برخی مواقع نیاز داریم اطلاعاتی را از کاربر بگیریم بدون اینکه کاربر متوجه شود. مثلا گرفتن آی پی آدرس کاربر. </w:t>
+      </w:r>
+    </w:p>
+    <w:p>
+      <w:pPr>
+        <w:rPr>
+          <w:rFonts w:hint="cs"/>
+          <w:rtl/>
+        </w:rPr>
+      </w:pPr>
+      <w:r>
+        <w:rPr>
+          <w:rFonts w:hint="cs"/>
+          <w:rtl/>
+        </w:rPr>
+        <w:t xml:space="preserve">قسمت اجازه دادن به فیلد برای ارزیابی پویا، به صورت پویا فیلد را بررسی میکند. زمانی که اطلاعات در حال وارد شدن به فرم است، اطلاعات خاصی را از سرور میگیرد که باز هم بهتر است فعال نباشد تا عملکرد سایت کند نشود. </w:t>
+      </w:r>
+    </w:p>
+    <w:p>
+      <w:pPr>
+        <w:rPr>
+          <w:rFonts w:hint="cs"/>
+          <w:rtl/>
+        </w:rPr>
+      </w:pPr>
+      <w:r>
+        <w:rPr>
+          <w:rFonts w:hint="cs"/>
+          <w:rtl/>
+        </w:rPr>
+        <w:t>المان متن پاراگرافی برخلاف متن تک خطی یک پارگراف فضا ایجاد میکند برای نوشتن.</w:t>
+      </w:r>
+    </w:p>
+    <w:p>
+      <w:pPr>
+        <w:rPr>
+          <w:rtl/>
+        </w:rPr>
+      </w:pPr>
+      <w:r>
+        <w:rPr>
+          <w:rFonts w:hint="cs"/>
+          <w:rtl/>
+        </w:rPr>
+        <w:t xml:space="preserve">لیست بازشو امکان انتخاب بین گزینه‌های مختلف ایجاد میکند. در تنظیمات این المان، دکمه‌ی </w:t>
+      </w:r>
+      <w:r>
+        <w:t>edit choices</w:t>
+      </w:r>
+      <w:r>
+        <w:rPr>
+          <w:rFonts w:hint="cs"/>
+          <w:rtl/>
+        </w:rPr>
+        <w:t xml:space="preserve"> این امکان را به ما میدهد. </w:t>
+      </w:r>
+    </w:p>
+    <w:p>
+      <w:pPr>
+        <w:rPr>
+          <w:rFonts w:hint="cs"/>
+          <w:rtl/>
+        </w:rPr>
+      </w:pPr>
       <w:bookmarkStart w:id="1" w:name="_GoBack"/>
       <w:bookmarkEnd w:id="1"/>
     </w:p>

</xml_diff>